<commit_message>
PA-28-236: Indicated → Calibrated Airspeed
</commit_message>
<xml_diff>
--- a/pa-28-236/performance_maneuver_checklist.docx
+++ b/pa-28-236/performance_maneuver_checklist.docx
@@ -1474,8 +1474,6 @@
         </w:rPr>
         <w:t>.</w:t>
       </w:r>
-      <w:bookmarkStart w:id="0" w:name="_GoBack"/>
-      <w:bookmarkEnd w:id="0"/>
       <w:r>
         <w:rPr>
           <w:rFonts w:ascii="Gill Sans SemiBold" w:hAnsi="Gill Sans SemiBold" w:cs="Gill Sans"/>
@@ -2553,7 +2551,16 @@
                 <w:bCs/>
                 <w:spacing w:val="30"/>
               </w:rPr>
-              <w:t>23</w:t>
+              <w:t>2</w:t>
+            </w:r>
+            <w:r>
+              <w:rPr>
+                <w:rFonts w:ascii="Gill Sans SemiBold" w:hAnsi="Gill Sans SemiBold" w:cs="Gill Sans"/>
+                <w:b/>
+                <w:bCs/>
+                <w:spacing w:val="30"/>
+              </w:rPr>
+              <w:t>2</w:t>
             </w:r>
             <w:r>
               <w:rPr>
@@ -2571,7 +2578,7 @@
                 <w:bCs/>
                 <w:spacing w:val="30"/>
               </w:rPr>
-              <w:t>0</w:t>
+              <w:t>5</w:t>
             </w:r>
             <w:r>
               <w:rPr>
@@ -2678,8 +2685,10 @@
                 <w:bCs/>
                 <w:spacing w:val="30"/>
               </w:rPr>
-              <w:t>2</w:t>
+              <w:t>19.7</w:t>
             </w:r>
+            <w:bookmarkStart w:id="0" w:name="_GoBack"/>
+            <w:bookmarkEnd w:id="0"/>
             <w:r>
               <w:rPr>
                 <w:rFonts w:ascii="Gill Sans SemiBold" w:hAnsi="Gill Sans SemiBold" w:cs="Gill Sans"/>
@@ -2687,16 +2696,7 @@
                 <w:bCs/>
                 <w:spacing w:val="30"/>
               </w:rPr>
-              <w:t>0</w:t>
-            </w:r>
-            <w:r>
-              <w:rPr>
-                <w:rFonts w:ascii="Gill Sans SemiBold" w:hAnsi="Gill Sans SemiBold" w:cs="Gill Sans"/>
-                <w:b/>
-                <w:bCs/>
-                <w:spacing w:val="30"/>
-              </w:rPr>
-              <w:t>.3” MP @ 2</w:t>
+              <w:t>” MP @ 2</w:t>
             </w:r>
             <w:r>
               <w:rPr>

</xml_diff>